<commit_message>
Finished the first draft of minutes for PMB meeting on May 27, 2016.
</commit_message>
<xml_diff>
--- a/Project-Management/PMB/Minutes/PMBMinutes27thMay16.docx
+++ b/Project-Management/PMB/Minutes/PMBMinutes27thMay16.docx
@@ -102,7 +102,31 @@
         <w:t>Present</w:t>
       </w:r>
       <w:r>
-        <w:t xml:space="preserve"> from SNS: Garrett Granroth (GG), Peter Peterson (PP) (TSC chair), Thomas Proffen (TProffen), Timmy Ramirez-C</w:t>
+        <w:t xml:space="preserve"> from SNS: Garrett </w:t>
+      </w:r>
+      <w:proofErr w:type="spellStart"/>
+      <w:r>
+        <w:t>Granroth</w:t>
+      </w:r>
+      <w:proofErr w:type="spellEnd"/>
+      <w:r>
+        <w:t xml:space="preserve"> (GG), Peter Peterson (PP) (TSC chair), Thomas </w:t>
+      </w:r>
+      <w:proofErr w:type="spellStart"/>
+      <w:r>
+        <w:t>Proffen</w:t>
+      </w:r>
+      <w:proofErr w:type="spellEnd"/>
+      <w:r>
+        <w:t xml:space="preserve"> (</w:t>
+      </w:r>
+      <w:proofErr w:type="spellStart"/>
+      <w:r>
+        <w:t>TProffen</w:t>
+      </w:r>
+      <w:proofErr w:type="spellEnd"/>
+      <w:r>
+        <w:t>), Timmy Ramirez-C</w:t>
       </w:r>
       <w:r>
         <w:t>uesta</w:t>
@@ -114,13 +138,21 @@
     <w:p/>
     <w:p>
       <w:r>
-        <w:t xml:space="preserve">Present from ISIS: Debbie Greenfield, Nick Draper (PM), </w:t>
+        <w:t>Present from ISIS: Debbie Greenfield, Nick Draper (PM)</w:t>
+      </w:r>
+      <w:proofErr w:type="gramStart"/>
+      <w:r>
+        <w:t xml:space="preserve">, </w:t>
       </w:r>
       <w:r>
         <w:t xml:space="preserve"> </w:t>
       </w:r>
       <w:r>
-        <w:t>Pascal Manuel</w:t>
+        <w:t>Pascal</w:t>
+      </w:r>
+      <w:proofErr w:type="gramEnd"/>
+      <w:r>
+        <w:t xml:space="preserve"> Manuel</w:t>
       </w:r>
     </w:p>
     <w:p/>
@@ -209,6 +241,16 @@
                 <w:szCs w:val="24"/>
               </w:rPr>
             </w:pPr>
+            <w:hyperlink r:id="rId7" w:history="1">
+              <w:r>
+                <w:rPr>
+                  <w:rStyle w:val="Hyperlink"/>
+                  <w:sz w:val="24"/>
+                  <w:szCs w:val="24"/>
+                </w:rPr>
+                <w:t>https://github.com/mantidproject/documents/blob/master/Project-Management/PMB/Minutes/PMBMinutes13thMarch16.docx</w:t>
+              </w:r>
+            </w:hyperlink>
           </w:p>
         </w:tc>
       </w:tr>
@@ -248,7 +290,7 @@
                 <w:highlight w:val="yellow"/>
               </w:rPr>
             </w:pPr>
-            <w:hyperlink r:id="rId7" w:history="1">
+            <w:hyperlink r:id="rId8" w:history="1">
               <w:r>
                 <w:rPr>
                   <w:rStyle w:val="Hyperlink"/>
@@ -380,15 +422,31 @@
         <w:rPr>
           <w:b/>
         </w:rPr>
-        <w:t>9.3 Upgrade to Qt5 after next release of ParaView</w:t>
-      </w:r>
+        <w:t xml:space="preserve">9.3 Upgrade to Qt5 after next release of </w:t>
+      </w:r>
+      <w:proofErr w:type="spellStart"/>
+      <w:r>
+        <w:rPr>
+          <w:b/>
+        </w:rPr>
+        <w:t>ParaView</w:t>
+      </w:r>
+      <w:proofErr w:type="spellEnd"/>
     </w:p>
     <w:p>
       <w:r>
         <w:t xml:space="preserve">Qt3 support is still required for </w:t>
       </w:r>
       <w:r>
-        <w:t>plotting in MantidPlot.</w:t>
+        <w:t xml:space="preserve">plotting in </w:t>
+      </w:r>
+      <w:proofErr w:type="spellStart"/>
+      <w:r>
+        <w:t>MantidPlot</w:t>
+      </w:r>
+      <w:proofErr w:type="spellEnd"/>
+      <w:r>
+        <w:t>.</w:t>
       </w:r>
     </w:p>
     <w:p/>
@@ -520,8 +578,13 @@
       </w:r>
     </w:p>
     <w:p>
-      <w:r>
-        <w:t>This motion is agreed by PMB members.</w:t>
+      <w:proofErr w:type="gramStart"/>
+      <w:r>
+        <w:t>This motion is agreed by PMB members</w:t>
+      </w:r>
+      <w:proofErr w:type="gramEnd"/>
+      <w:r>
+        <w:t>.</w:t>
       </w:r>
     </w:p>
     <w:p/>
@@ -538,17 +601,58 @@
         <w:t>ND presented PM repor</w:t>
       </w:r>
       <w:r>
-        <w:t xml:space="preserve">t including the release of Mantid 4.1… </w:t>
+        <w:t xml:space="preserve">t to PMB. </w:t>
+      </w:r>
+      <w:r>
+        <w:t xml:space="preserve"> He reported the tasks that were completed in release 3.6 and 3.7</w:t>
+      </w:r>
+      <w:r>
+        <w:t>, the</w:t>
+      </w:r>
+      <w:r>
+        <w:t xml:space="preserve"> stakeholder plan, risk register and Mantid release 4.0.  </w:t>
       </w:r>
     </w:p>
     <w:p/>
     <w:p>
       <w:r>
-        <w:t>The document can be found at …</w:t>
+        <w:t xml:space="preserve">According to GG and PP, </w:t>
+      </w:r>
+      <w:r>
+        <w:t>release 3.6 was not at an appropriate time for SNS, while release 3.7 was more popular.  If release 3.8 is not scheduled at the same time as target change, SNS might skip this version.</w:t>
       </w:r>
     </w:p>
     <w:p/>
     <w:p>
+      <w:r>
+        <w:t>Besides</w:t>
+      </w:r>
+      <w:r>
+        <w:t>, PMB also</w:t>
+      </w:r>
+      <w:r>
+        <w:t xml:space="preserve"> discussed about the usage of Mantid. </w:t>
+      </w:r>
+    </w:p>
+    <w:p/>
+    <w:p>
+      <w:r>
+        <w:t>The document can be found at</w:t>
+      </w:r>
+      <w:r>
+        <w:t xml:space="preserve"> </w:t>
+      </w:r>
+      <w:hyperlink r:id="rId9" w:history="1">
+        <w:r>
+          <w:rPr>
+            <w:rStyle w:val="Hyperlink"/>
+          </w:rPr>
+          <w:t>https://github.com/mantidproject/documents/blob/master/Project-Management/PMB/PM report to the PMB 27 May 2016.doc</w:t>
+        </w:r>
+      </w:hyperlink>
+    </w:p>
+    <w:p/>
+    <w:p>
       <w:pPr>
         <w:pStyle w:val="Heading1"/>
       </w:pPr>
@@ -567,7 +671,20 @@
         <w:t xml:space="preserve">The document can be found at </w:t>
       </w:r>
       <w:r>
-        <w:t>… …</w:t>
+        <w:rPr>
+          <w:rFonts w:cs="Calibri"/>
+          <w:color w:val="0000E9"/>
+          <w:u w:val="single" w:color="0000E9"/>
+        </w:rPr>
+        <w:t>https://github.com/mantidproject/documents/blob/master/Project-Management/TechnicalSteeringCommittee/meetings/2016/TSC-meeting-2016-05-10.md</w:t>
+      </w:r>
+      <w:r>
+        <w:rPr>
+          <w:rFonts w:cs="Calibri"/>
+          <w:color w:val="0000E9"/>
+          <w:u w:val="single" w:color="0000E9"/>
+        </w:rPr>
+        <w:t>.</w:t>
       </w:r>
     </w:p>
     <w:p/>
@@ -581,6 +698,38 @@
     </w:p>
     <w:p>
       <w:r>
+        <w:t xml:space="preserve">PMB discussed about the </w:t>
+      </w:r>
+      <w:r>
+        <w:t>requirements for the external reviewers for Mantid project</w:t>
+      </w:r>
+      <w:r>
+        <w:t xml:space="preserve"> and financial compensation to the reviewers</w:t>
+      </w:r>
+      <w:r>
+        <w:t>.  It is agreed that the reviewers should have</w:t>
+      </w:r>
+      <w:r>
+        <w:t xml:space="preserve"> </w:t>
+      </w:r>
+      <w:r>
+        <w:t>neutron scattering background</w:t>
+      </w:r>
+      <w:r>
+        <w:t xml:space="preserve">.  The review objectives may include software, project management, scientific delivery and </w:t>
+      </w:r>
+      <w:proofErr w:type="spellStart"/>
+      <w:r>
+        <w:t>Mantid’s</w:t>
+      </w:r>
+      <w:proofErr w:type="spellEnd"/>
+      <w:r>
+        <w:t xml:space="preserve"> 5-year plan. </w:t>
+      </w:r>
+    </w:p>
+    <w:p/>
+    <w:p>
+      <w:r>
         <w:t xml:space="preserve">The candidates for the reviewers were discussed. It is </w:t>
       </w:r>
       <w:r>
@@ -592,14 +741,19 @@
       <w:r>
         <w:t xml:space="preserve"> </w:t>
       </w:r>
-    </w:p>
-    <w:p/>
-    <w:p>
       <w:r>
         <w:t xml:space="preserve">SNS proposes </w:t>
       </w:r>
       <w:r>
-        <w:t>Thomas Caswell (BNL) and Simon Billinge (Columbia/BNL)</w:t>
+        <w:t xml:space="preserve">Thomas Caswell (BNL) and Simon </w:t>
+      </w:r>
+      <w:proofErr w:type="spellStart"/>
+      <w:r>
+        <w:t>Billinge</w:t>
+      </w:r>
+      <w:proofErr w:type="spellEnd"/>
+      <w:r>
+        <w:t xml:space="preserve"> (Columbia/BNL)</w:t>
       </w:r>
       <w:r>
         <w:t xml:space="preserve">. </w:t>
@@ -991,44 +1145,8 @@
             <w:pPr>
               <w:pStyle w:val="TableCell"/>
             </w:pPr>
-            <w:bookmarkStart w:id="0" w:name="_GoBack"/>
-            <w:bookmarkEnd w:id="0"/>
             <w:r>
               <w:t>WZ</w:t>
-            </w:r>
-          </w:p>
-        </w:tc>
-      </w:tr>
-      <w:tr>
-        <w:trPr>
-          <w:trHeight w:val="503"/>
-        </w:trPr>
-        <w:tc>
-          <w:tcPr>
-            <w:tcW w:w="697" w:type="dxa"/>
-          </w:tcPr>
-          <w:p>
-            <w:pPr>
-              <w:pStyle w:val="TableCell"/>
-            </w:pPr>
-          </w:p>
-        </w:tc>
-        <w:tc>
-          <w:tcPr>
-            <w:tcW w:w="7021" w:type="dxa"/>
-          </w:tcPr>
-          <w:p/>
-        </w:tc>
-        <w:tc>
-          <w:tcPr>
-            <w:tcW w:w="1138" w:type="dxa"/>
-          </w:tcPr>
-          <w:p>
-            <w:pPr>
-              <w:pStyle w:val="TableCell"/>
-            </w:pPr>
-            <w:r>
-              <w:t>VZ</w:t>
             </w:r>
           </w:p>
         </w:tc>
@@ -1087,8 +1205,13 @@
           </w:tcPr>
           <w:p>
             <w:r>
-              <w:t>Upgrade to Qt5 after next release of ParaView</w:t>
-            </w:r>
+              <w:t xml:space="preserve">Upgrade to Qt5 after next release of </w:t>
+            </w:r>
+            <w:proofErr w:type="spellStart"/>
+            <w:r>
+              <w:t>ParaView</w:t>
+            </w:r>
+            <w:proofErr w:type="spellEnd"/>
           </w:p>
         </w:tc>
         <w:tc>
@@ -1114,13 +1237,20 @@
             <w:pPr>
               <w:pStyle w:val="TableCell"/>
             </w:pPr>
+            <w:r>
+              <w:t>11.4</w:t>
+            </w:r>
           </w:p>
         </w:tc>
         <w:tc>
           <w:tcPr>
             <w:tcW w:w="7021" w:type="dxa"/>
           </w:tcPr>
-          <w:p/>
+          <w:p>
+            <w:r>
+              <w:t>Contact Mark regarding joining the project formally and if ILL would like to involved in the review</w:t>
+            </w:r>
+          </w:p>
         </w:tc>
         <w:tc>
           <w:tcPr>
@@ -1130,6 +1260,9 @@
             <w:pPr>
               <w:pStyle w:val="TableCell"/>
             </w:pPr>
+            <w:r>
+              <w:t>JT</w:t>
+            </w:r>
           </w:p>
         </w:tc>
       </w:tr>
@@ -1142,13 +1275,23 @@
             <w:pPr>
               <w:pStyle w:val="TableCell"/>
             </w:pPr>
+            <w:r>
+              <w:t>11.</w:t>
+            </w:r>
+            <w:r>
+              <w:t>5</w:t>
+            </w:r>
           </w:p>
         </w:tc>
         <w:tc>
           <w:tcPr>
             <w:tcW w:w="7021" w:type="dxa"/>
           </w:tcPr>
-          <w:p/>
+          <w:p>
+            <w:r>
+              <w:t>Discuss about shifting PMB chair and secretary off cycle in next PMB meeting</w:t>
+            </w:r>
+          </w:p>
         </w:tc>
         <w:tc>
           <w:tcPr>
@@ -1158,6 +1301,9 @@
             <w:pPr>
               <w:pStyle w:val="TableCell"/>
             </w:pPr>
+            <w:r>
+              <w:t>GG, WZ</w:t>
+            </w:r>
           </w:p>
         </w:tc>
       </w:tr>
@@ -1171,7 +1317,7 @@
               <w:pStyle w:val="TableCell"/>
             </w:pPr>
             <w:r>
-              <w:t>11.4</w:t>
+              <w:t>11.6</w:t>
             </w:r>
           </w:p>
         </w:tc>
@@ -1181,7 +1327,7 @@
           </w:tcPr>
           <w:p>
             <w:r>
-              <w:t>Contact Mark regarding joining the project formally and if ILL would like to involved in the review</w:t>
+              <w:t>Schedule next Mantid meeting on May 13th, 2016.</w:t>
             </w:r>
           </w:p>
         </w:tc>
@@ -1194,92 +1340,16 @@
               <w:pStyle w:val="TableCell"/>
             </w:pPr>
             <w:r>
-              <w:t>JT</w:t>
-            </w:r>
-          </w:p>
-        </w:tc>
-      </w:tr>
-      <w:tr>
-        <w:tc>
-          <w:tcPr>
-            <w:tcW w:w="697" w:type="dxa"/>
-          </w:tcPr>
-          <w:p>
-            <w:pPr>
-              <w:pStyle w:val="TableCell"/>
-            </w:pPr>
-            <w:r>
-              <w:t>11.</w:t>
-            </w:r>
-            <w:r>
-              <w:t>5</w:t>
-            </w:r>
-          </w:p>
-        </w:tc>
-        <w:tc>
-          <w:tcPr>
-            <w:tcW w:w="7021" w:type="dxa"/>
-          </w:tcPr>
-          <w:p>
-            <w:r>
-              <w:t>Discuss about shifting PMB chair and secretary off cycle in next PMB meeting</w:t>
-            </w:r>
-          </w:p>
-        </w:tc>
-        <w:tc>
-          <w:tcPr>
-            <w:tcW w:w="1138" w:type="dxa"/>
-          </w:tcPr>
-          <w:p>
-            <w:pPr>
-              <w:pStyle w:val="TableCell"/>
-            </w:pPr>
-            <w:r>
-              <w:t>GG, WZ</w:t>
-            </w:r>
-          </w:p>
-        </w:tc>
-      </w:tr>
-      <w:tr>
-        <w:tc>
-          <w:tcPr>
-            <w:tcW w:w="697" w:type="dxa"/>
-          </w:tcPr>
-          <w:p>
-            <w:pPr>
-              <w:pStyle w:val="TableCell"/>
-            </w:pPr>
-            <w:r>
-              <w:t>11.6</w:t>
-            </w:r>
-          </w:p>
-        </w:tc>
-        <w:tc>
-          <w:tcPr>
-            <w:tcW w:w="7021" w:type="dxa"/>
-          </w:tcPr>
-          <w:p>
-            <w:r>
-              <w:t>Schedule next Mantid meeting on May 13th, 2016.</w:t>
-            </w:r>
-          </w:p>
-        </w:tc>
-        <w:tc>
-          <w:tcPr>
-            <w:tcW w:w="1138" w:type="dxa"/>
-          </w:tcPr>
-          <w:p>
-            <w:pPr>
-              <w:pStyle w:val="TableCell"/>
-            </w:pPr>
-            <w:r>
               <w:t>WZ</w:t>
             </w:r>
           </w:p>
         </w:tc>
       </w:tr>
     </w:tbl>
-    <w:p/>
+    <w:p>
+      <w:bookmarkStart w:id="0" w:name="_GoBack"/>
+      <w:bookmarkEnd w:id="0"/>
+    </w:p>
     <w:sectPr>
       <w:pgSz w:w="12240" w:h="15840"/>
       <w:pgMar w:top="1440" w:right="1800" w:bottom="1440" w:left="1800" w:header="720" w:footer="720" w:gutter="0"/>

</xml_diff>